<commit_message>
Millores Documentació Neteja Afegit a ParticipantView la capacitat de generar i compartir/imprimir un document .pdf amb les dades de l'inscripció. Simplificat simposi23.php. Ara totes les funcions de query de qualsevol taula son tractades per la funció queryTable. Pasem el nom d el'operació que es converteix en el nom de una taula del servidor. Així simplifiquem molt gestionaOp i eliminem totes les funcioness de consulta directe. Tan sols s'han de programar les funcions que fan quelcom concret com comprar, registrar o consumir.
</commit_message>
<xml_diff>
--- a/Doc/Funcionament.docx
+++ b/Doc/Funcionament.docx
@@ -43,15 +43,7 @@
     <w:p/>
     <w:p>
       <w:r>
-        <w:t>Opcionalment les dades locals de Participants I Compres poden exportar-se en format .</w:t>
-      </w:r>
-      <w:proofErr w:type="spellStart"/>
-      <w:r>
-        <w:t>csv</w:t>
-      </w:r>
-      <w:proofErr w:type="spellEnd"/>
-      <w:r>
-        <w:t xml:space="preserve"> I serveixen tan com a còpies de seguretat com per fer estadístiques o </w:t>
+        <w:t xml:space="preserve">Opcionalment les dades locals de Participants I Compres poden exportar-se en format .csv I serveixen tan com a còpies de seguretat com per fer estadístiques o </w:t>
       </w:r>
       <w:r>
         <w:t>traspassar-les</w:t>
@@ -116,6 +108,9 @@
         <w:jc w:val="center"/>
       </w:pPr>
       <w:r>
+        <w:rPr>
+          <w:noProof/>
+        </w:rPr>
         <w:drawing>
           <wp:inline distT="0" distB="0" distL="0" distR="0" wp14:anchorId="408F845F" wp14:editId="652BC4A7">
             <wp:extent cx="2476800" cy="3099600"/>
@@ -162,22 +157,20 @@
     <w:p/>
     <w:p>
       <w:r>
-        <w:t xml:space="preserve">Fent un </w:t>
-      </w:r>
-      <w:proofErr w:type="spellStart"/>
-      <w:r>
-        <w:t>click</w:t>
-      </w:r>
-      <w:proofErr w:type="spellEnd"/>
-      <w:r>
-        <w:t xml:space="preserve"> a l’opció de registre es va a la llista de participants NO registrats:</w:t>
-      </w:r>
-    </w:p>
-    <w:p/>
-    <w:p/>
-    <w:p/>
-    <w:p>
-      <w:r>
+        <w:t>Fent un click a l’opció de registre es va a la llista de participants NO registrats:</w:t>
+      </w:r>
+    </w:p>
+    <w:p/>
+    <w:p/>
+    <w:p/>
+    <w:p>
+      <w:pPr>
+        <w:jc w:val="center"/>
+      </w:pPr>
+      <w:r>
+        <w:rPr>
+          <w:noProof/>
+        </w:rPr>
         <w:lastRenderedPageBreak/>
         <w:drawing>
           <wp:inline distT="0" distB="0" distL="0" distR="0" wp14:anchorId="4E150E7B" wp14:editId="336218B9">
@@ -252,15 +245,7 @@
         <w:t>compleixen</w:t>
       </w:r>
       <w:r>
-        <w:t xml:space="preserve"> que el text entrat es al nom. Un </w:t>
-      </w:r>
-      <w:proofErr w:type="spellStart"/>
-      <w:r>
-        <w:t>click</w:t>
-      </w:r>
-      <w:proofErr w:type="spellEnd"/>
-      <w:r>
-        <w:t xml:space="preserve"> procedeix a obrir la fitxa del participant:</w:t>
+        <w:t xml:space="preserve"> que el text entrat es al nom. Un click procedeix a obrir la fitxa del participant:</w:t>
       </w:r>
     </w:p>
     <w:p/>
@@ -269,6 +254,9 @@
         <w:jc w:val="center"/>
       </w:pPr>
       <w:r>
+        <w:rPr>
+          <w:noProof/>
+        </w:rPr>
         <w:lastRenderedPageBreak/>
         <w:drawing>
           <wp:inline distT="0" distB="0" distL="0" distR="0" wp14:anchorId="13A91A62" wp14:editId="5D0A7DE2">
@@ -328,15 +316,7 @@
     <w:p/>
     <w:p>
       <w:r>
-        <w:t xml:space="preserve">El </w:t>
-      </w:r>
-      <w:proofErr w:type="spellStart"/>
-      <w:r>
-        <w:t>check</w:t>
-      </w:r>
-      <w:proofErr w:type="spellEnd"/>
-      <w:r>
-        <w:t xml:space="preserve"> sempre vol dir comprat I la </w:t>
+        <w:t xml:space="preserve">El check sempre vol dir comprat I la </w:t>
       </w:r>
       <w:r>
         <w:t>figura</w:t>
@@ -359,29 +339,13 @@
     <w:p/>
     <w:p>
       <w:r>
-        <w:t xml:space="preserve">Estan dins de un </w:t>
-      </w:r>
-      <w:proofErr w:type="spellStart"/>
-      <w:r>
-        <w:t>scroll</w:t>
-      </w:r>
-      <w:proofErr w:type="spellEnd"/>
-      <w:r>
-        <w:t xml:space="preserve"> per mostrar tots els que hi siguin.</w:t>
-      </w:r>
-    </w:p>
-    <w:p/>
-    <w:p>
-      <w:r>
-        <w:t>A sota hi ha un QR amb totes les dades del participant en format .</w:t>
-      </w:r>
-      <w:proofErr w:type="spellStart"/>
-      <w:r>
-        <w:t>csv</w:t>
-      </w:r>
-      <w:proofErr w:type="spellEnd"/>
-      <w:r>
-        <w:t xml:space="preserve"> (separador ; ).</w:t>
+        <w:t>Estan dins de un scroll per mostrar tots els que hi siguin.</w:t>
+      </w:r>
+    </w:p>
+    <w:p/>
+    <w:p>
+      <w:r>
+        <w:t>A sota hi ha un QR amb totes les dades del participant en format .csv (separador ; ).</w:t>
       </w:r>
     </w:p>
     <w:p/>
@@ -393,23 +357,7 @@
     <w:p/>
     <w:p>
       <w:r>
-        <w:t xml:space="preserve">Finalment com no està registrat surt el botó de registrar. Fent </w:t>
-      </w:r>
-      <w:proofErr w:type="spellStart"/>
-      <w:r>
-        <w:t>click</w:t>
-      </w:r>
-      <w:proofErr w:type="spellEnd"/>
-      <w:r>
-        <w:t xml:space="preserve"> al botó es registra enviant un </w:t>
-      </w:r>
-      <w:proofErr w:type="spellStart"/>
-      <w:r>
-        <w:t>query</w:t>
-      </w:r>
-      <w:proofErr w:type="spellEnd"/>
-      <w:r>
-        <w:t xml:space="preserve"> al servidor. Si es correcte el servidor respon amb OK I les dades del participant amb el </w:t>
+        <w:t xml:space="preserve">Finalment com no està registrat surt el botó de registrar. Fent click al botó es registra enviant un query al servidor. Si es correcte el servidor respon amb OK I les dades del participant amb el </w:t>
       </w:r>
       <w:r>
         <w:t>camp</w:t>
@@ -442,23 +390,7 @@
     </w:p>
     <w:p>
       <w:r>
-        <w:t xml:space="preserve">El funcionament dels consums es igual. Anem a la llista que posa al títol el nom del servei a consumir. Seleccionant un participant per nom o amb el QR s’envia un </w:t>
-      </w:r>
-      <w:proofErr w:type="spellStart"/>
-      <w:r>
-        <w:t>request</w:t>
-      </w:r>
-      <w:proofErr w:type="spellEnd"/>
-      <w:r>
-        <w:t xml:space="preserve"> al servidor que retorna amb un OK o un ERROR(x). Si tot es OK es presenta un </w:t>
-      </w:r>
-      <w:proofErr w:type="spellStart"/>
-      <w:r>
-        <w:t>check</w:t>
-      </w:r>
-      <w:proofErr w:type="spellEnd"/>
-      <w:r>
-        <w:t xml:space="preserve"> </w:t>
+        <w:t xml:space="preserve">El funcionament dels consums es igual. Anem a la llista que posa al títol el nom del servei a consumir. Seleccionant un participant per nom o amb el QR s’envia un request al servidor que retorna amb un OK o un ERROR(x). Si tot es OK es presenta un check </w:t>
       </w:r>
       <w:r>
         <w:t>verd</w:t>
@@ -475,6 +407,9 @@
         <w:jc w:val="center"/>
       </w:pPr>
       <w:r>
+        <w:rPr>
+          <w:noProof/>
+        </w:rPr>
         <w:drawing>
           <wp:inline distT="0" distB="0" distL="0" distR="0" wp14:anchorId="104D25D0" wp14:editId="0600B51F">
             <wp:extent cx="2466000" cy="3495600"/>
@@ -598,6 +533,9 @@
         <w:jc w:val="center"/>
       </w:pPr>
       <w:r>
+        <w:rPr>
+          <w:noProof/>
+        </w:rPr>
         <w:lastRenderedPageBreak/>
         <w:drawing>
           <wp:inline distT="0" distB="0" distL="0" distR="0" wp14:anchorId="1DFEC9A8" wp14:editId="4CC3219F">
@@ -642,6 +580,9 @@
         </w:drawing>
       </w:r>
       <w:r>
+        <w:rPr>
+          <w:noProof/>
+        </w:rPr>
         <w:drawing>
           <wp:inline distT="0" distB="0" distL="0" distR="0" wp14:anchorId="74190504" wp14:editId="12F3FC66">
             <wp:extent cx="1490400" cy="2923200"/>
@@ -685,6 +626,9 @@
         </w:drawing>
       </w:r>
       <w:r>
+        <w:rPr>
+          <w:noProof/>
+        </w:rPr>
         <w:drawing>
           <wp:inline distT="0" distB="0" distL="0" distR="0" wp14:anchorId="1E2037C4" wp14:editId="55080C54">
             <wp:extent cx="1483200" cy="2988000"/>
@@ -731,15 +675,7 @@
     <w:p/>
     <w:p>
       <w:r>
-        <w:t xml:space="preserve">Fent </w:t>
-      </w:r>
-      <w:proofErr w:type="spellStart"/>
-      <w:r>
-        <w:t>click</w:t>
-      </w:r>
-      <w:proofErr w:type="spellEnd"/>
-      <w:r>
-        <w:t xml:space="preserve"> al botó s’executa el registr</w:t>
+        <w:t>Fent click al botó s’executa el registr</w:t>
       </w:r>
       <w:r>
         <w:t>e</w:t>
@@ -755,6 +691,9 @@
         <w:jc w:val="center"/>
       </w:pPr>
       <w:r>
+        <w:rPr>
+          <w:noProof/>
+        </w:rPr>
         <w:drawing>
           <wp:inline distT="0" distB="0" distL="0" distR="0" wp14:anchorId="0B076856" wp14:editId="6A57F0BB">
             <wp:extent cx="2476800" cy="3830400"/>
@@ -825,15 +764,7 @@
     <w:p/>
     <w:p>
       <w:r>
-        <w:t xml:space="preserve">Fent un </w:t>
-      </w:r>
-      <w:proofErr w:type="spellStart"/>
-      <w:r>
-        <w:t>click</w:t>
-      </w:r>
-      <w:proofErr w:type="spellEnd"/>
-      <w:r>
-        <w:t xml:space="preserve"> llarg a </w:t>
+        <w:t xml:space="preserve">Fent un click llarg a </w:t>
       </w:r>
       <w:r>
         <w:rPr>
@@ -882,6 +813,9 @@
         <w:jc w:val="center"/>
       </w:pPr>
       <w:r>
+        <w:rPr>
+          <w:noProof/>
+        </w:rPr>
         <w:drawing>
           <wp:inline distT="0" distB="0" distL="0" distR="0" wp14:anchorId="683463C9" wp14:editId="3898613F">
             <wp:extent cx="1479600" cy="3204000"/>
@@ -925,6 +859,9 @@
         </w:drawing>
       </w:r>
       <w:r>
+        <w:rPr>
+          <w:noProof/>
+        </w:rPr>
         <w:drawing>
           <wp:inline distT="0" distB="0" distL="0" distR="0" wp14:anchorId="7301BEB4" wp14:editId="12715C53">
             <wp:extent cx="1479600" cy="3204000"/>
@@ -1005,6 +942,9 @@
         <w:br/>
       </w:r>
       <w:r>
+        <w:rPr>
+          <w:noProof/>
+        </w:rPr>
         <w:drawing>
           <wp:inline distT="0" distB="0" distL="0" distR="0" wp14:anchorId="05584FB5" wp14:editId="41A3E22F">
             <wp:extent cx="1479600" cy="3204000"/>
@@ -1070,6 +1010,9 @@
         <w:br/>
       </w:r>
       <w:r>
+        <w:rPr>
+          <w:noProof/>
+        </w:rPr>
         <w:drawing>
           <wp:inline distT="0" distB="0" distL="0" distR="0" wp14:anchorId="3BF67D09" wp14:editId="79F19386">
             <wp:extent cx="2465705" cy="3062177"/>
@@ -1137,15 +1080,7 @@
         <w:t>S’exporten</w:t>
       </w:r>
       <w:r>
-        <w:t xml:space="preserve"> en format .</w:t>
-      </w:r>
-      <w:proofErr w:type="spellStart"/>
-      <w:r>
-        <w:t>csv</w:t>
-      </w:r>
-      <w:proofErr w:type="spellEnd"/>
-      <w:r>
-        <w:t xml:space="preserve"> amb el mateix format que a la base de dades I son directament importables a un full de càlcul.</w:t>
+        <w:t xml:space="preserve"> en format .csv amb el mateix format que a la base de dades I son directament importables a un full de càlcul.</w:t>
       </w:r>
     </w:p>
     <w:p/>
@@ -1183,11 +1118,9 @@
           <w:numId w:val="1"/>
         </w:numPr>
       </w:pPr>
-      <w:proofErr w:type="spellStart"/>
       <w:r>
         <w:t>Android</w:t>
       </w:r>
-      <w:proofErr w:type="spellEnd"/>
     </w:p>
     <w:p/>
     <w:p>
@@ -1228,15 +1161,7 @@
     <w:p/>
     <w:p>
       <w:r>
-        <w:t xml:space="preserve">Ara be, la versió de Web, tot I ser funcionalment idèntica, no està protegida per un </w:t>
-      </w:r>
-      <w:proofErr w:type="spellStart"/>
-      <w:r>
-        <w:t>password</w:t>
-      </w:r>
-      <w:proofErr w:type="spellEnd"/>
-      <w:r>
-        <w:t>. Si s’hagués de instal·lar for a de una Xarxa Local s’hauria de protegir d’alguna forma doncs si no tothom podria entrar</w:t>
+        <w:t>Ara be, la versió de Web, tot I ser funcionalment idèntica, no està protegida per un password. Si s’hagués de instal·lar for a de una Xarxa Local s’hauria de protegir d’alguna forma doncs si no tothom podria entrar</w:t>
       </w:r>
       <w:r>
         <w:t xml:space="preserve"> si configura correctament el servidor.</w:t>
@@ -1248,13 +1173,8 @@
         <w:pStyle w:val="Heading2"/>
       </w:pPr>
       <w:r>
-        <w:t xml:space="preserve">Funcionament Off </w:t>
-      </w:r>
-      <w:proofErr w:type="spellStart"/>
-      <w:r>
-        <w:t>Line</w:t>
-      </w:r>
-      <w:proofErr w:type="spellEnd"/>
+        <w:t>Funcionament Off Line</w:t>
+      </w:r>
     </w:p>
     <w:p/>
     <w:p>
@@ -1289,6 +1209,9 @@
         <w:jc w:val="center"/>
       </w:pPr>
       <w:r>
+        <w:rPr>
+          <w:noProof/>
+        </w:rPr>
         <w:lastRenderedPageBreak/>
         <w:drawing>
           <wp:inline distT="0" distB="0" distL="0" distR="0" wp14:anchorId="7CADC93A" wp14:editId="3429F049">
@@ -1335,15 +1258,7 @@
     </w:p>
     <w:p>
       <w:r>
-        <w:t xml:space="preserve">Fent </w:t>
-      </w:r>
-      <w:proofErr w:type="spellStart"/>
-      <w:r>
-        <w:t>click</w:t>
-      </w:r>
-      <w:proofErr w:type="spellEnd"/>
-      <w:r>
-        <w:t xml:space="preserve"> al triangle ens mostra </w:t>
+        <w:t xml:space="preserve">Fent click al triangle ens mostra </w:t>
       </w:r>
       <w:r>
         <w:t>l’error</w:t>
@@ -1358,6 +1273,9 @@
         <w:jc w:val="center"/>
       </w:pPr>
       <w:r>
+        <w:rPr>
+          <w:noProof/>
+        </w:rPr>
         <w:drawing>
           <wp:inline distT="0" distB="0" distL="0" distR="0" wp14:anchorId="3BC4198F" wp14:editId="6EF4A7A8">
             <wp:extent cx="2476800" cy="3448800"/>
@@ -1408,23 +1326,7 @@
     </w:p>
     <w:p>
       <w:r>
-        <w:t xml:space="preserve">Si fem </w:t>
-      </w:r>
-      <w:proofErr w:type="spellStart"/>
-      <w:r>
-        <w:t>click</w:t>
-      </w:r>
-      <w:proofErr w:type="spellEnd"/>
-      <w:r>
-        <w:t xml:space="preserve"> al número surt el llistat del </w:t>
-      </w:r>
-      <w:proofErr w:type="spellStart"/>
-      <w:r>
-        <w:t>backlog</w:t>
-      </w:r>
-      <w:proofErr w:type="spellEnd"/>
-      <w:r>
-        <w:t>:</w:t>
+        <w:t>Si fem click al número surt el llistat del backlog:</w:t>
       </w:r>
     </w:p>
     <w:p/>
@@ -1433,6 +1335,9 @@
         <w:jc w:val="center"/>
       </w:pPr>
       <w:r>
+        <w:rPr>
+          <w:noProof/>
+        </w:rPr>
         <w:lastRenderedPageBreak/>
         <w:drawing>
           <wp:inline distT="0" distB="0" distL="0" distR="0" wp14:anchorId="3D924387" wp14:editId="204F9DC6">
@@ -1487,26 +1392,10 @@
     <w:p/>
     <w:p>
       <w:r>
-        <w:t xml:space="preserve">Fent </w:t>
-      </w:r>
-      <w:proofErr w:type="spellStart"/>
-      <w:r>
-        <w:t>click</w:t>
-      </w:r>
-      <w:proofErr w:type="spellEnd"/>
-      <w:r>
-        <w:t xml:space="preserve"> al número aquí intenta enviar-ho al servidor. (Normalment NO es necessari doncs ho fa automàticament)</w:t>
-      </w:r>
-      <w:r>
-        <w:t xml:space="preserve">, si falla segueixen la </w:t>
-      </w:r>
-      <w:proofErr w:type="spellStart"/>
-      <w:r>
-        <w:t>backlog</w:t>
-      </w:r>
-      <w:proofErr w:type="spellEnd"/>
-      <w:r>
-        <w:t>, si s’executen correctament van desapareixent,</w:t>
+        <w:t>Fent click al número aquí intenta enviar-ho al servidor. (Normalment NO es necessari doncs ho fa automàticament)</w:t>
+      </w:r>
+      <w:r>
+        <w:t>, si falla segueixen la backlog, si s’executen correctament van desapareixent,</w:t>
       </w:r>
     </w:p>
     <w:p/>

</xml_diff>